<commit_message>
a new question added
</commit_message>
<xml_diff>
--- a/Meeting Notes/Questions for Client in Week 3.docx
+++ b/Meeting Notes/Questions for Client in Week 3.docx
@@ -66,6 +66,24 @@
           <w:lang w:val="en-US"/>
         </w:rPr>
         <w:t>Preference on SQL server. MS SQL or MySQL.</w:t>
+      </w:r>
+    </w:p>
+    <w:p>
+      <w:pPr>
+        <w:pStyle w:val="ListParagraph"/>
+        <w:numPr>
+          <w:ilvl w:val="0"/>
+          <w:numId w:val="1"/>
+        </w:numPr>
+        <w:rPr>
+          <w:lang w:val="en-US"/>
+        </w:rPr>
+      </w:pPr>
+      <w:r>
+        <w:rPr>
+          <w:lang w:val="en-US"/>
+        </w:rPr>
+        <w:t>What to store in the database? Simply question latex files or question latex files along with corresponding pdf file.</w:t>
       </w:r>
       <w:bookmarkStart w:id="0" w:name="_GoBack"/>
       <w:bookmarkEnd w:id="0"/>

</xml_diff>

<commit_message>
added a small modification to my file (extra full stop) - trying to learn how to use git
</commit_message>
<xml_diff>
--- a/Meeting Notes/Questions for Client in Week 3.docx
+++ b/Meeting Notes/Questions for Client in Week 3.docx
@@ -1,6 +1,6 @@
 
 <file path=word/document.xml><?xml version="1.0" encoding="utf-8"?>
-<w:document xmlns:wpc="http://schemas.microsoft.com/office/word/2010/wordprocessingCanvas" xmlns:cx="http://schemas.microsoft.com/office/drawing/2014/chartex" xmlns:cx1="http://schemas.microsoft.com/office/drawing/2015/9/8/chartex" xmlns:cx2="http://schemas.microsoft.com/office/drawing/2015/10/21/chartex" xmlns:cx3="http://schemas.microsoft.com/office/drawing/2016/5/9/chartex" xmlns:cx4="http://schemas.microsoft.com/office/drawing/2016/5/10/chartex" xmlns:cx5="http://schemas.microsoft.com/office/drawing/2016/5/11/chartex" xmlns:cx6="http://schemas.microsoft.com/office/drawing/2016/5/12/chartex" xmlns:cx7="http://schemas.microsoft.com/office/drawing/2016/5/13/chartex" xmlns:cx8="http://schemas.microsoft.com/office/drawing/2016/5/14/chartex" xmlns:mc="http://schemas.openxmlformats.org/markup-compatibility/2006" xmlns:aink="http://schemas.microsoft.com/office/drawing/2016/ink" xmlns:am3d="http://schemas.microsoft.com/office/drawing/2017/model3d" xmlns:o="urn:schemas-microsoft-com:office:office" xmlns:r="http://schemas.openxmlformats.org/officeDocument/2006/relationships" xmlns:m="http://schemas.openxmlformats.org/officeDocument/2006/math" xmlns:v="urn:schemas-microsoft-com:vml" xmlns:wp14="http://schemas.microsoft.com/office/word/2010/wordprocessingDrawing" xmlns:wp="http://schemas.openxmlformats.org/drawingml/2006/wordprocessingDrawing" xmlns:w10="urn:schemas-microsoft-com:office:word" xmlns:w="http://schemas.openxmlformats.org/wordprocessingml/2006/main" xmlns:w14="http://schemas.microsoft.com/office/word/2010/wordml" xmlns:w15="http://schemas.microsoft.com/office/word/2012/wordml" xmlns:w16cid="http://schemas.microsoft.com/office/word/2016/wordml/cid" xmlns:w16se="http://schemas.microsoft.com/office/word/2015/wordml/symex" xmlns:wpg="http://schemas.microsoft.com/office/word/2010/wordprocessingGroup" xmlns:wpi="http://schemas.microsoft.com/office/word/2010/wordprocessingInk" xmlns:wne="http://schemas.microsoft.com/office/word/2006/wordml" xmlns:wps="http://schemas.microsoft.com/office/word/2010/wordprocessingShape" mc:Ignorable="w14 w15 w16se w16cid wp14">
+<w:document xmlns:wpc="http://schemas.microsoft.com/office/word/2010/wordprocessingCanvas" xmlns:mc="http://schemas.openxmlformats.org/markup-compatibility/2006" xmlns:o="urn:schemas-microsoft-com:office:office" xmlns:r="http://schemas.openxmlformats.org/officeDocument/2006/relationships" xmlns:m="http://schemas.openxmlformats.org/officeDocument/2006/math" xmlns:v="urn:schemas-microsoft-com:vml" xmlns:wp14="http://schemas.microsoft.com/office/word/2010/wordprocessingDrawing" xmlns:wp="http://schemas.openxmlformats.org/drawingml/2006/wordprocessingDrawing" xmlns:w10="urn:schemas-microsoft-com:office:word" xmlns:w="http://schemas.openxmlformats.org/wordprocessingml/2006/main" xmlns:w14="http://schemas.microsoft.com/office/word/2010/wordml" xmlns:w15="http://schemas.microsoft.com/office/word/2012/wordml" xmlns:wpg="http://schemas.microsoft.com/office/word/2010/wordprocessingGroup" xmlns:wpi="http://schemas.microsoft.com/office/word/2010/wordprocessingInk" xmlns:wne="http://schemas.microsoft.com/office/word/2006/wordml" xmlns:wps="http://schemas.microsoft.com/office/word/2010/wordprocessingShape" mc:Ignorable="w14 w15 wp14">
   <w:body>
     <w:p>
       <w:pPr>
@@ -17,20 +17,46 @@
         <w:rPr>
           <w:lang w:val="en-US"/>
         </w:rPr>
-        <w:t>How to store the question files? Store files based on categories (e.g. put images in a folder, put question text part in another folder), or put all materials of a question in a zip file</w:t>
-      </w:r>
-      <w:r>
-        <w:rPr>
-          <w:lang w:val="en-US"/>
-        </w:rPr>
-        <w:t xml:space="preserve">? – </w:t>
-      </w:r>
-      <w:r>
-        <w:rPr>
-          <w:color w:val="FF0000"/>
-          <w:lang w:val="en-US"/>
-        </w:rPr>
-        <w:t>Are all questions stored in a similar format to the one that you gave us</w:t>
+        <w:t xml:space="preserve">How to store the question files? Store files based on </w:t>
+      </w:r>
+      <w:r>
+        <w:rPr>
+          <w:lang w:val="en-US"/>
+        </w:rPr>
+        <w:t>categories (e.g. put images in a folder, put question text part in another folder), or put all materials of a question in a zip file</w:t>
+      </w:r>
+      <w:r>
+        <w:rPr>
+          <w:lang w:val="en-US"/>
+        </w:rPr>
+        <w:t>?</w:t>
+      </w:r>
+      <w:r>
+        <w:rPr>
+          <w:lang w:val="en-US"/>
+        </w:rPr>
+        <w:t xml:space="preserve"> – </w:t>
+      </w:r>
+      <w:r>
+        <w:rPr>
+          <w:color w:val="FF0000"/>
+          <w:lang w:val="en-US"/>
+        </w:rPr>
+        <w:t xml:space="preserve">Are all questions stored in a similar </w:t>
+      </w:r>
+      <w:r>
+        <w:rPr>
+          <w:color w:val="FF0000"/>
+          <w:lang w:val="en-US"/>
+        </w:rPr>
+        <w:t>format</w:t>
+      </w:r>
+      <w:r>
+        <w:rPr>
+          <w:color w:val="FF0000"/>
+          <w:lang w:val="en-US"/>
+        </w:rPr>
+        <w:t xml:space="preserve"> to the one that you gave us</w:t>
       </w:r>
     </w:p>
     <w:p>
@@ -49,7 +75,13 @@
         <w:rPr>
           <w:lang w:val="en-US"/>
         </w:rPr>
-        <w:t xml:space="preserve">Access to university’s file system, which stores the questions. – </w:t>
+        <w:t>Access to university’s file system, which stores the questions.</w:t>
+      </w:r>
+      <w:r>
+        <w:rPr>
+          <w:lang w:val="en-US"/>
+        </w:rPr>
+        <w:t xml:space="preserve"> – </w:t>
       </w:r>
       <w:r>
         <w:rPr>
@@ -75,7 +107,13 @@
         <w:rPr>
           <w:lang w:val="en-US"/>
         </w:rPr>
-        <w:t xml:space="preserve">Preference on SQL server. MS SQL or MySQL. </w:t>
+        <w:t>Preference on SQL server. MS SQL or MySQL.</w:t>
+      </w:r>
+      <w:r>
+        <w:rPr>
+          <w:lang w:val="en-US"/>
+        </w:rPr>
+        <w:t xml:space="preserve"> </w:t>
       </w:r>
       <w:r>
         <w:rPr>
@@ -108,7 +146,13 @@
         <w:rPr>
           <w:lang w:val="en-US"/>
         </w:rPr>
-        <w:t xml:space="preserve">What to store in the database? Simply question latex files or question latex files along with corresponding pdf file.  – </w:t>
+        <w:t>What to store in the database? Simply question latex files or question latex files along with corresponding pdf file.</w:t>
+      </w:r>
+      <w:r>
+        <w:rPr>
+          <w:lang w:val="en-US"/>
+        </w:rPr>
+        <w:t xml:space="preserve">  – </w:t>
       </w:r>
       <w:r>
         <w:rPr>
@@ -133,13 +177,13 @@
         </w:rPr>
         <w:t>). Plus, he kind off said he wants the latex files so they can be edited so the pdf is useless unless we need it to display the question.</w:t>
       </w:r>
-    </w:p>
-    <w:p>
-      <w:pPr>
-        <w:rPr>
-          <w:lang w:val="en-US"/>
-        </w:rPr>
-      </w:pPr>
+      <w:r>
+        <w:rPr>
+          <w:color w:val="FF0000"/>
+          <w:lang w:val="en-US"/>
+        </w:rPr>
+        <w:t>.</w:t>
+      </w:r>
       <w:bookmarkStart w:id="0" w:name="_GoBack"/>
       <w:bookmarkEnd w:id="0"/>
     </w:p>
@@ -154,7 +198,7 @@
 </file>
 
 <file path=word/numbering.xml><?xml version="1.0" encoding="utf-8"?>
-<w:numbering xmlns:wpc="http://schemas.microsoft.com/office/word/2010/wordprocessingCanvas" xmlns:cx="http://schemas.microsoft.com/office/drawing/2014/chartex" xmlns:cx1="http://schemas.microsoft.com/office/drawing/2015/9/8/chartex" xmlns:cx2="http://schemas.microsoft.com/office/drawing/2015/10/21/chartex" xmlns:cx3="http://schemas.microsoft.com/office/drawing/2016/5/9/chartex" xmlns:cx4="http://schemas.microsoft.com/office/drawing/2016/5/10/chartex" xmlns:cx5="http://schemas.microsoft.com/office/drawing/2016/5/11/chartex" xmlns:cx6="http://schemas.microsoft.com/office/drawing/2016/5/12/chartex" xmlns:cx7="http://schemas.microsoft.com/office/drawing/2016/5/13/chartex" xmlns:cx8="http://schemas.microsoft.com/office/drawing/2016/5/14/chartex" xmlns:mc="http://schemas.openxmlformats.org/markup-compatibility/2006" xmlns:aink="http://schemas.microsoft.com/office/drawing/2016/ink" xmlns:am3d="http://schemas.microsoft.com/office/drawing/2017/model3d" xmlns:o="urn:schemas-microsoft-com:office:office" xmlns:r="http://schemas.openxmlformats.org/officeDocument/2006/relationships" xmlns:m="http://schemas.openxmlformats.org/officeDocument/2006/math" xmlns:v="urn:schemas-microsoft-com:vml" xmlns:wp14="http://schemas.microsoft.com/office/word/2010/wordprocessingDrawing" xmlns:wp="http://schemas.openxmlformats.org/drawingml/2006/wordprocessingDrawing" xmlns:w10="urn:schemas-microsoft-com:office:word" xmlns:w="http://schemas.openxmlformats.org/wordprocessingml/2006/main" xmlns:w14="http://schemas.microsoft.com/office/word/2010/wordml" xmlns:w15="http://schemas.microsoft.com/office/word/2012/wordml" xmlns:w16cid="http://schemas.microsoft.com/office/word/2016/wordml/cid" xmlns:w16se="http://schemas.microsoft.com/office/word/2015/wordml/symex" xmlns:wpg="http://schemas.microsoft.com/office/word/2010/wordprocessingGroup" xmlns:wpi="http://schemas.microsoft.com/office/word/2010/wordprocessingInk" xmlns:wne="http://schemas.microsoft.com/office/word/2006/wordml" xmlns:wps="http://schemas.microsoft.com/office/word/2010/wordprocessingShape" mc:Ignorable="w14 w15 w16se w16cid wp14">
+<w:numbering xmlns:wpc="http://schemas.microsoft.com/office/word/2010/wordprocessingCanvas" xmlns:mc="http://schemas.openxmlformats.org/markup-compatibility/2006" xmlns:o="urn:schemas-microsoft-com:office:office" xmlns:r="http://schemas.openxmlformats.org/officeDocument/2006/relationships" xmlns:m="http://schemas.openxmlformats.org/officeDocument/2006/math" xmlns:v="urn:schemas-microsoft-com:vml" xmlns:wp14="http://schemas.microsoft.com/office/word/2010/wordprocessingDrawing" xmlns:wp="http://schemas.openxmlformats.org/drawingml/2006/wordprocessingDrawing" xmlns:w10="urn:schemas-microsoft-com:office:word" xmlns:w="http://schemas.openxmlformats.org/wordprocessingml/2006/main" xmlns:w14="http://schemas.microsoft.com/office/word/2010/wordml" xmlns:w15="http://schemas.microsoft.com/office/word/2012/wordml" xmlns:wpg="http://schemas.microsoft.com/office/word/2010/wordprocessingGroup" xmlns:wpi="http://schemas.microsoft.com/office/word/2010/wordprocessingInk" xmlns:wne="http://schemas.microsoft.com/office/word/2006/wordml" xmlns:wps="http://schemas.microsoft.com/office/word/2010/wordprocessingShape" mc:Ignorable="w14 w15 wp14">
   <w:abstractNum w:abstractNumId="0" w15:restartNumberingAfterBreak="0">
     <w:nsid w:val="40ED75A5"/>
     <w:multiLevelType w:val="hybridMultilevel"/>
@@ -251,7 +295,7 @@
 </file>
 
 <file path=word/styles.xml><?xml version="1.0" encoding="utf-8"?>
-<w:styles xmlns:mc="http://schemas.openxmlformats.org/markup-compatibility/2006" xmlns:r="http://schemas.openxmlformats.org/officeDocument/2006/relationships" xmlns:w="http://schemas.openxmlformats.org/wordprocessingml/2006/main" xmlns:w14="http://schemas.microsoft.com/office/word/2010/wordml" xmlns:w15="http://schemas.microsoft.com/office/word/2012/wordml" xmlns:w16cid="http://schemas.microsoft.com/office/word/2016/wordml/cid" xmlns:w16se="http://schemas.microsoft.com/office/word/2015/wordml/symex" mc:Ignorable="w14 w15 w16se w16cid">
+<w:styles xmlns:mc="http://schemas.openxmlformats.org/markup-compatibility/2006" xmlns:r="http://schemas.openxmlformats.org/officeDocument/2006/relationships" xmlns:w="http://schemas.openxmlformats.org/wordprocessingml/2006/main" xmlns:w14="http://schemas.microsoft.com/office/word/2010/wordml" xmlns:w15="http://schemas.microsoft.com/office/word/2012/wordml" mc:Ignorable="w14 w15">
   <w:docDefaults>
     <w:rPrDefault>
       <w:rPr>
@@ -263,7 +307,7 @@
     </w:rPrDefault>
     <w:pPrDefault/>
   </w:docDefaults>
-  <w:latentStyles w:defLockedState="0" w:defUIPriority="99" w:defSemiHidden="0" w:defUnhideWhenUsed="0" w:defQFormat="0" w:count="375">
+  <w:latentStyles w:defLockedState="0" w:defUIPriority="99" w:defSemiHidden="0" w:defUnhideWhenUsed="0" w:defQFormat="0" w:count="371">
     <w:lsdException w:name="Normal" w:uiPriority="0" w:qFormat="1"/>
     <w:lsdException w:name="heading 1" w:uiPriority="9" w:qFormat="1"/>
     <w:lsdException w:name="heading 2" w:semiHidden="1" w:uiPriority="9" w:unhideWhenUsed="1" w:qFormat="1"/>
@@ -635,10 +679,6 @@
     <w:lsdException w:name="List Table 5 Dark Accent 6" w:uiPriority="50"/>
     <w:lsdException w:name="List Table 6 Colorful Accent 6" w:uiPriority="51"/>
     <w:lsdException w:name="List Table 7 Colorful Accent 6" w:uiPriority="52"/>
-    <w:lsdException w:name="Mention" w:semiHidden="1" w:unhideWhenUsed="1"/>
-    <w:lsdException w:name="Smart Hyperlink" w:semiHidden="1" w:unhideWhenUsed="1"/>
-    <w:lsdException w:name="Hashtag" w:semiHidden="1" w:unhideWhenUsed="1"/>
-    <w:lsdException w:name="Unresolved Mention" w:semiHidden="1" w:unhideWhenUsed="1"/>
   </w:latentStyles>
   <w:style w:type="paragraph" w:default="1" w:styleId="Normal">
     <w:name w:val="Normal"/>

</xml_diff>